<commit_message>
log Update and progress
</commit_message>
<xml_diff>
--- a/Log/Individual's log 09.04-09.09/Individual's log 09.04-09.09.docx
+++ b/Log/Individual's log 09.04-09.09/Individual's log 09.04-09.09.docx
@@ -101,18 +101,8 @@
           <w:sz w:val="24"/>
           <w:szCs w:val="24"/>
         </w:rPr>
-        <w:t xml:space="preserve">Number of Hours Worked this week: 12 </w:t>
-      </w:r>
-      <w:proofErr w:type="gramStart"/>
-      <w:r>
-        <w:rPr>
-          <w:rFonts w:ascii="Times New Roman" w:hAnsi="Times New Roman" w:cs="Times New Roman"/>
-          <w:sz w:val="24"/>
-          <w:szCs w:val="24"/>
-        </w:rPr>
-        <w:t>hours</w:t>
-      </w:r>
-      <w:proofErr w:type="gramEnd"/>
+        <w:t>Number of Hours Worked this week: 12 hours</w:t>
+      </w:r>
     </w:p>
     <w:p>
       <w:pPr>
@@ -206,43 +196,7 @@
           <w:sz w:val="24"/>
           <w:szCs w:val="24"/>
         </w:rPr>
-        <w:t xml:space="preserve">- As a blank paper, I have not used Azure during my academic time </w:t>
-      </w:r>
-      <w:proofErr w:type="gramStart"/>
-      <w:r>
-        <w:rPr>
-          <w:rFonts w:ascii="Times New Roman" w:hAnsi="Times New Roman" w:cs="Times New Roman"/>
-          <w:sz w:val="24"/>
-          <w:szCs w:val="24"/>
-        </w:rPr>
-        <w:t>in spite of</w:t>
-      </w:r>
-      <w:proofErr w:type="gramEnd"/>
-      <w:r>
-        <w:rPr>
-          <w:rFonts w:ascii="Times New Roman" w:hAnsi="Times New Roman" w:cs="Times New Roman"/>
-          <w:sz w:val="24"/>
-          <w:szCs w:val="24"/>
-        </w:rPr>
-        <w:t xml:space="preserve"> I have heard about it. This week I have started to learn Azure, using my student account to register. Because Azure was powered by Microsoft, therefore I got a free account from it, and of course I cannot use </w:t>
-      </w:r>
-      <w:proofErr w:type="gramStart"/>
-      <w:r>
-        <w:rPr>
-          <w:rFonts w:ascii="Times New Roman" w:hAnsi="Times New Roman" w:cs="Times New Roman"/>
-          <w:sz w:val="24"/>
-          <w:szCs w:val="24"/>
-        </w:rPr>
-        <w:t>all of</w:t>
-      </w:r>
-      <w:proofErr w:type="gramEnd"/>
-      <w:r>
-        <w:rPr>
-          <w:rFonts w:ascii="Times New Roman" w:hAnsi="Times New Roman" w:cs="Times New Roman"/>
-          <w:sz w:val="24"/>
-          <w:szCs w:val="24"/>
-        </w:rPr>
-        <w:t xml:space="preserve"> their features, but it is still enough for a beginner like me. I </w:t>
+        <w:t xml:space="preserve">- As a blank paper, I have not used Azure during my academic time in spite of I have heard about it. This week I have started to learn Azure, using my student account to register. Because Azure was powered by Microsoft, therefore I got a free account from it, and of course I cannot use all of their features, but it is still enough for a beginner like me. I </w:t>
       </w:r>
       <w:r>
         <w:rPr>
@@ -258,25 +212,7 @@
           <w:sz w:val="24"/>
           <w:szCs w:val="24"/>
         </w:rPr>
-        <w:t xml:space="preserve">Azure provides so many services, one of the top cloud computing platforms such as: Azure Kubernetes Service (simplifying the development, </w:t>
-      </w:r>
-      <w:proofErr w:type="gramStart"/>
-      <w:r>
-        <w:rPr>
-          <w:rFonts w:ascii="Times New Roman" w:hAnsi="Times New Roman" w:cs="Times New Roman"/>
-          <w:sz w:val="24"/>
-          <w:szCs w:val="24"/>
-        </w:rPr>
-        <w:t>management</w:t>
-      </w:r>
-      <w:proofErr w:type="gramEnd"/>
-      <w:r>
-        <w:rPr>
-          <w:rFonts w:ascii="Times New Roman" w:hAnsi="Times New Roman" w:cs="Times New Roman"/>
-          <w:sz w:val="24"/>
-          <w:szCs w:val="24"/>
-        </w:rPr>
-        <w:t xml:space="preserve"> and operations. Azure DevOps, this term is very popular, this is a service for </w:t>
+        <w:t xml:space="preserve">Azure provides so many services, one of the top cloud computing platforms such as: Azure Kubernetes Service (simplifying the development, management and operations. Azure DevOps, this term is very popular, this is a service for </w:t>
       </w:r>
       <w:r>
         <w:rPr>
@@ -521,25 +457,7 @@
           <w:sz w:val="24"/>
           <w:szCs w:val="24"/>
         </w:rPr>
-        <w:t xml:space="preserve">I </w:t>
-      </w:r>
-      <w:proofErr w:type="gramStart"/>
-      <w:r>
-        <w:rPr>
-          <w:rFonts w:ascii="Times New Roman" w:hAnsi="Times New Roman" w:cs="Times New Roman"/>
-          <w:sz w:val="24"/>
-          <w:szCs w:val="24"/>
-        </w:rPr>
-        <w:t>took a look</w:t>
-      </w:r>
-      <w:proofErr w:type="gramEnd"/>
-      <w:r>
-        <w:rPr>
-          <w:rFonts w:ascii="Times New Roman" w:hAnsi="Times New Roman" w:cs="Times New Roman"/>
-          <w:sz w:val="24"/>
-          <w:szCs w:val="24"/>
-        </w:rPr>
-        <w:t xml:space="preserve"> back at my Azure’s web app environment set up, I realized it used Python 3.11 Runtime stack and I tried to change it to Python 3.8. The </w:t>
+        <w:t xml:space="preserve">I took a look back at my Azure’s web app environment set up, I realized it used Python 3.11 Runtime stack and I tried to change it to Python 3.8. The </w:t>
       </w:r>
       <w:r>
         <w:rPr>
@@ -822,15 +740,7 @@
           <w:sz w:val="24"/>
           <w:szCs w:val="24"/>
         </w:rPr>
-        <w:t xml:space="preserve"> </w:t>
-      </w:r>
-      <w:r>
-        <w:rPr>
-          <w:rFonts w:ascii="Times New Roman" w:hAnsi="Times New Roman" w:cs="Times New Roman"/>
-          <w:sz w:val="24"/>
-          <w:szCs w:val="24"/>
-        </w:rPr>
-        <w:t>a single database and a flexible database, their options are also different.</w:t>
+        <w:t xml:space="preserve"> a single database and a flexible database, their options are also different.</w:t>
       </w:r>
     </w:p>
     <w:p>
@@ -936,12 +846,13 @@
     <w:p>
       <w:pPr>
         <w:rPr>
-          <w:rFonts w:ascii="Times New Roman" w:hAnsi="Times New Roman" w:cs="Times New Roman"/>
-          <w:sz w:val="24"/>
-          <w:szCs w:val="24"/>
-        </w:rPr>
-      </w:pPr>
-      <w:hyperlink r:id="rId7" w:history="1">
+          <w:rStyle w:val="Hyperlink"/>
+          <w:rFonts w:ascii="Times New Roman" w:hAnsi="Times New Roman" w:cs="Times New Roman"/>
+          <w:sz w:val="24"/>
+          <w:szCs w:val="24"/>
+        </w:rPr>
+      </w:pPr>
+      <w:hyperlink r:id="rId7" w:anchor="std-setting-DATABASE-ENGINE" w:history="1">
         <w:r>
           <w:rPr>
             <w:rStyle w:val="Hyperlink"/>
@@ -969,6 +880,35 @@
             <w:sz w:val="24"/>
             <w:szCs w:val="24"/>
           </w:rPr>
+          <w:t>https://learn.microsoft.com/en-us/azure/postgresql/flexible-server/tutorial-django-aks-database</w:t>
+        </w:r>
+      </w:hyperlink>
+    </w:p>
+    <w:p>
+      <w:pPr>
+        <w:rPr>
+          <w:rFonts w:ascii="Times New Roman" w:hAnsi="Times New Roman" w:cs="Times New Roman"/>
+          <w:sz w:val="24"/>
+          <w:szCs w:val="24"/>
+        </w:rPr>
+      </w:pPr>
+    </w:p>
+    <w:p>
+      <w:pPr>
+        <w:rPr>
+          <w:rFonts w:ascii="Times New Roman" w:hAnsi="Times New Roman" w:cs="Times New Roman"/>
+          <w:sz w:val="24"/>
+          <w:szCs w:val="24"/>
+        </w:rPr>
+      </w:pPr>
+      <w:hyperlink r:id="rId9" w:anchor="settings" w:history="1">
+        <w:r>
+          <w:rPr>
+            <w:rStyle w:val="Hyperlink"/>
+            <w:rFonts w:ascii="Times New Roman" w:hAnsi="Times New Roman" w:cs="Times New Roman"/>
+            <w:sz w:val="24"/>
+            <w:szCs w:val="24"/>
+          </w:rPr>
           <w:t>https://learn.microsoft.com/en-us/azure/azure-functions/functions-how-to-use-azure-function-app-settings?tabs=portal#settings</w:t>
         </w:r>
       </w:hyperlink>
@@ -981,7 +921,7 @@
           <w:szCs w:val="24"/>
         </w:rPr>
       </w:pPr>
-      <w:hyperlink r:id="rId9" w:history="1">
+      <w:hyperlink r:id="rId10" w:history="1">
         <w:r>
           <w:rPr>
             <w:rStyle w:val="Hyperlink"/>
@@ -1001,7 +941,7 @@
           <w:szCs w:val="24"/>
         </w:rPr>
       </w:pPr>
-      <w:hyperlink r:id="rId10" w:history="1">
+      <w:hyperlink r:id="rId11" w:history="1">
         <w:r>
           <w:rPr>
             <w:rStyle w:val="Hyperlink"/>
@@ -1021,7 +961,7 @@
           <w:szCs w:val="24"/>
         </w:rPr>
       </w:pPr>
-      <w:hyperlink r:id="rId11" w:history="1">
+      <w:hyperlink r:id="rId12" w:history="1">
         <w:r>
           <w:rPr>
             <w:rStyle w:val="Hyperlink"/>
@@ -1041,7 +981,7 @@
           <w:szCs w:val="24"/>
         </w:rPr>
       </w:pPr>
-      <w:hyperlink r:id="rId12" w:history="1">
+      <w:hyperlink r:id="rId13" w:history="1">
         <w:r>
           <w:rPr>
             <w:rStyle w:val="Hyperlink"/>
@@ -1061,7 +1001,7 @@
           <w:szCs w:val="24"/>
         </w:rPr>
       </w:pPr>
-      <w:hyperlink r:id="rId13" w:history="1">
+      <w:hyperlink r:id="rId14" w:history="1">
         <w:r>
           <w:rPr>
             <w:rStyle w:val="Hyperlink"/>

</xml_diff>